<commit_message>
Further template updates and customization
</commit_message>
<xml_diff>
--- a/docassemble/MaineSNAPEstimatorDemo/data/templates/snap-all.docx
+++ b/docassemble/MaineSNAPEstimatorDemo/data/templates/snap-all.docx
@@ -1,6 +1,6 @@
 
 <file path=word/document.xml><?xml version="1.0" encoding="utf-8"?>
-<w:document xmlns:wpc="http://schemas.microsoft.com/office/word/2010/wordprocessingCanvas" xmlns:cx="http://schemas.microsoft.com/office/drawing/2014/chartex" xmlns:cx1="http://schemas.microsoft.com/office/drawing/2015/9/8/chartex" xmlns:cx2="http://schemas.microsoft.com/office/drawing/2015/10/21/chartex" xmlns:cx3="http://schemas.microsoft.com/office/drawing/2016/5/9/chartex" xmlns:cx4="http://schemas.microsoft.com/office/drawing/2016/5/10/chartex" xmlns:cx5="http://schemas.microsoft.com/office/drawing/2016/5/11/chartex" xmlns:cx6="http://schemas.microsoft.com/office/drawing/2016/5/12/chartex" xmlns:cx7="http://schemas.microsoft.com/office/drawing/2016/5/13/chartex" xmlns:cx8="http://schemas.microsoft.com/office/drawing/2016/5/14/chartex" xmlns:mc="http://schemas.openxmlformats.org/markup-compatibility/2006" xmlns:aink="http://schemas.microsoft.com/office/drawing/2016/ink" xmlns:am3d="http://schemas.microsoft.com/office/drawing/2017/model3d" xmlns:o="urn:schemas-microsoft-com:office:office" xmlns:oel="http://schemas.microsoft.com/office/2019/extlst" xmlns:r="http://schemas.openxmlformats.org/officeDocument/2006/relationships" xmlns:m="http://schemas.openxmlformats.org/officeDocument/2006/math" xmlns:v="urn:schemas-microsoft-com:vml" xmlns:wp14="http://schemas.microsoft.com/office/word/2010/wordprocessingDrawing" xmlns:wp="http://schemas.openxmlformats.org/drawingml/2006/wordprocessingDrawing" xmlns:w10="urn:schemas-microsoft-com:office:word" xmlns:w="http://schemas.openxmlformats.org/wordprocessingml/2006/main" xmlns:w14="http://schemas.microsoft.com/office/word/2010/wordml" xmlns:w15="http://schemas.microsoft.com/office/word/2012/wordml" xmlns:w16cex="http://schemas.microsoft.com/office/word/2018/wordml/cex" xmlns:w16cid="http://schemas.microsoft.com/office/word/2016/wordml/cid" xmlns:w16="http://schemas.microsoft.com/office/word/2018/wordml" xmlns:w16sdtdh="http://schemas.microsoft.com/office/word/2020/wordml/sdtdatahash" xmlns:w16se="http://schemas.microsoft.com/office/word/2015/wordml/symex" xmlns:wpg="http://schemas.microsoft.com/office/word/2010/wordprocessingGroup" xmlns:wpi="http://schemas.microsoft.com/office/word/2010/wordprocessingInk" xmlns:wne="http://schemas.microsoft.com/office/word/2006/wordml" xmlns:wps="http://schemas.microsoft.com/office/word/2010/wordprocessingShape" mc:Ignorable="w14 w15 w16se w16cid w16 w16cex w16sdtdh wp14">
+<w:document xmlns:wpc="http://schemas.microsoft.com/office/word/2010/wordprocessingCanvas" xmlns:cx="http://schemas.microsoft.com/office/drawing/2014/chartex" xmlns:cx1="http://schemas.microsoft.com/office/drawing/2015/9/8/chartex" xmlns:cx2="http://schemas.microsoft.com/office/drawing/2015/10/21/chartex" xmlns:cx3="http://schemas.microsoft.com/office/drawing/2016/5/9/chartex" xmlns:cx4="http://schemas.microsoft.com/office/drawing/2016/5/10/chartex" xmlns:cx5="http://schemas.microsoft.com/office/drawing/2016/5/11/chartex" xmlns:cx6="http://schemas.microsoft.com/office/drawing/2016/5/12/chartex" xmlns:cx7="http://schemas.microsoft.com/office/drawing/2016/5/13/chartex" xmlns:cx8="http://schemas.microsoft.com/office/drawing/2016/5/14/chartex" xmlns:mc="http://schemas.openxmlformats.org/markup-compatibility/2006" xmlns:aink="http://schemas.microsoft.com/office/drawing/2016/ink" xmlns:am3d="http://schemas.microsoft.com/office/drawing/2017/model3d" xmlns:o="urn:schemas-microsoft-com:office:office" xmlns:oel="http://schemas.microsoft.com/office/2019/extlst" xmlns:r="http://schemas.openxmlformats.org/officeDocument/2006/relationships" xmlns:m="http://schemas.openxmlformats.org/officeDocument/2006/math" xmlns:v="urn:schemas-microsoft-com:vml" xmlns:wp14="http://schemas.microsoft.com/office/word/2010/wordprocessingDrawing" xmlns:wp="http://schemas.openxmlformats.org/drawingml/2006/wordprocessingDrawing" xmlns:w10="urn:schemas-microsoft-com:office:word" xmlns:w="http://schemas.openxmlformats.org/wordprocessingml/2006/main" xmlns:w14="http://schemas.microsoft.com/office/word/2010/wordml" xmlns:w15="http://schemas.microsoft.com/office/word/2012/wordml" xmlns:w16cex="http://schemas.microsoft.com/office/word/2018/wordml/cex" xmlns:w16cid="http://schemas.microsoft.com/office/word/2016/wordml/cid" xmlns:w16="http://schemas.microsoft.com/office/word/2018/wordml" xmlns:w16du="http://schemas.microsoft.com/office/word/2023/wordml/word16du" xmlns:w16sdtdh="http://schemas.microsoft.com/office/word/2020/wordml/sdtdatahash" xmlns:w16se="http://schemas.microsoft.com/office/word/2015/wordml/symex" xmlns:wpg="http://schemas.microsoft.com/office/word/2010/wordprocessingGroup" xmlns:wpi="http://schemas.microsoft.com/office/word/2010/wordprocessingInk" xmlns:wne="http://schemas.microsoft.com/office/word/2006/wordml" xmlns:wps="http://schemas.microsoft.com/office/word/2010/wordprocessingShape" mc:Ignorable="w14 w15 w16se w16cid w16 w16cex w16sdtdh w16du wp14">
   <w:body>
     <w:p>
       <w:r>
@@ -12,15 +12,7 @@
       </w:r>
       <w:proofErr w:type="spellEnd"/>
       <w:r>
-        <w:t>(‘snap-summary.docx’</w:t>
-      </w:r>
-      <w:proofErr w:type="gramStart"/>
-      <w:r>
-        <w:t>) }</w:t>
-      </w:r>
-      <w:proofErr w:type="gramEnd"/>
-      <w:r>
-        <w:t>}</w:t>
+        <w:t>(‘snap-summary.docx’) }}</w:t>
       </w:r>
     </w:p>
     <w:p>
@@ -71,15 +63,7 @@
       </w:r>
       <w:proofErr w:type="spellEnd"/>
       <w:r>
-        <w:t>(‘snap-details.docx’</w:t>
-      </w:r>
-      <w:proofErr w:type="gramStart"/>
-      <w:r>
-        <w:t>) }</w:t>
-      </w:r>
-      <w:proofErr w:type="gramEnd"/>
-      <w:r>
-        <w:t>}</w:t>
+        <w:t>(‘snap-details.docx’) }}</w:t>
       </w:r>
     </w:p>
     <w:p>
@@ -114,21 +98,7 @@
         <w:rPr>
           <w:rFonts w:eastAsia="Times New Roman" w:cs="Times New Roman"/>
         </w:rPr>
-        <w:t>[‘Inputs</w:t>
-      </w:r>
-      <w:proofErr w:type="gramStart"/>
-      <w:r>
-        <w:rPr>
-          <w:rFonts w:eastAsia="Times New Roman" w:cs="Times New Roman"/>
-        </w:rPr>
-        <w:t>']  %</w:t>
-      </w:r>
-      <w:proofErr w:type="gramEnd"/>
-      <w:r>
-        <w:rPr>
-          <w:rFonts w:eastAsia="Times New Roman" w:cs="Times New Roman"/>
-        </w:rPr>
-        <w:t>}</w:t>
+        <w:t>[‘Inputs']  %}</w:t>
       </w:r>
     </w:p>
     <w:p>
@@ -152,15 +122,13 @@
       </w:r>
       <w:proofErr w:type="spellEnd"/>
       <w:r>
-        <w:t>(‘snap-dtaInputs.docx’</w:t>
-      </w:r>
-      <w:proofErr w:type="gramStart"/>
-      <w:r>
-        <w:t>) }</w:t>
-      </w:r>
-      <w:proofErr w:type="gramEnd"/>
-      <w:r>
-        <w:t>}</w:t>
+        <w:t>(‘snap-d</w:t>
+      </w:r>
+      <w:r>
+        <w:t>hhs</w:t>
+      </w:r>
+      <w:r>
+        <w:t>Inputs.docx’) }}</w:t>
       </w:r>
     </w:p>
     <w:p>
@@ -186,7 +154,7 @@
 </file>
 
 <file path=word/endnotes.xml><?xml version="1.0" encoding="utf-8"?>
-<w:endnotes xmlns:wpc="http://schemas.microsoft.com/office/word/2010/wordprocessingCanvas" xmlns:cx="http://schemas.microsoft.com/office/drawing/2014/chartex" xmlns:cx1="http://schemas.microsoft.com/office/drawing/2015/9/8/chartex" xmlns:cx2="http://schemas.microsoft.com/office/drawing/2015/10/21/chartex" xmlns:cx3="http://schemas.microsoft.com/office/drawing/2016/5/9/chartex" xmlns:cx4="http://schemas.microsoft.com/office/drawing/2016/5/10/chartex" xmlns:cx5="http://schemas.microsoft.com/office/drawing/2016/5/11/chartex" xmlns:cx6="http://schemas.microsoft.com/office/drawing/2016/5/12/chartex" xmlns:cx7="http://schemas.microsoft.com/office/drawing/2016/5/13/chartex" xmlns:cx8="http://schemas.microsoft.com/office/drawing/2016/5/14/chartex" xmlns:mc="http://schemas.openxmlformats.org/markup-compatibility/2006" xmlns:aink="http://schemas.microsoft.com/office/drawing/2016/ink" xmlns:am3d="http://schemas.microsoft.com/office/drawing/2017/model3d" xmlns:o="urn:schemas-microsoft-com:office:office" xmlns:oel="http://schemas.microsoft.com/office/2019/extlst" xmlns:r="http://schemas.openxmlformats.org/officeDocument/2006/relationships" xmlns:m="http://schemas.openxmlformats.org/officeDocument/2006/math" xmlns:v="urn:schemas-microsoft-com:vml" xmlns:wp14="http://schemas.microsoft.com/office/word/2010/wordprocessingDrawing" xmlns:wp="http://schemas.openxmlformats.org/drawingml/2006/wordprocessingDrawing" xmlns:w10="urn:schemas-microsoft-com:office:word" xmlns:w="http://schemas.openxmlformats.org/wordprocessingml/2006/main" xmlns:w14="http://schemas.microsoft.com/office/word/2010/wordml" xmlns:w15="http://schemas.microsoft.com/office/word/2012/wordml" xmlns:w16cex="http://schemas.microsoft.com/office/word/2018/wordml/cex" xmlns:w16cid="http://schemas.microsoft.com/office/word/2016/wordml/cid" xmlns:w16="http://schemas.microsoft.com/office/word/2018/wordml" xmlns:w16sdtdh="http://schemas.microsoft.com/office/word/2020/wordml/sdtdatahash" xmlns:w16se="http://schemas.microsoft.com/office/word/2015/wordml/symex" xmlns:wpg="http://schemas.microsoft.com/office/word/2010/wordprocessingGroup" xmlns:wpi="http://schemas.microsoft.com/office/word/2010/wordprocessingInk" xmlns:wne="http://schemas.microsoft.com/office/word/2006/wordml" xmlns:wps="http://schemas.microsoft.com/office/word/2010/wordprocessingShape" mc:Ignorable="w14 w15 w16se w16cid w16 w16cex w16sdtdh wp14">
+<w:endnotes xmlns:wpc="http://schemas.microsoft.com/office/word/2010/wordprocessingCanvas" xmlns:cx="http://schemas.microsoft.com/office/drawing/2014/chartex" xmlns:cx1="http://schemas.microsoft.com/office/drawing/2015/9/8/chartex" xmlns:cx2="http://schemas.microsoft.com/office/drawing/2015/10/21/chartex" xmlns:cx3="http://schemas.microsoft.com/office/drawing/2016/5/9/chartex" xmlns:cx4="http://schemas.microsoft.com/office/drawing/2016/5/10/chartex" xmlns:cx5="http://schemas.microsoft.com/office/drawing/2016/5/11/chartex" xmlns:cx6="http://schemas.microsoft.com/office/drawing/2016/5/12/chartex" xmlns:cx7="http://schemas.microsoft.com/office/drawing/2016/5/13/chartex" xmlns:cx8="http://schemas.microsoft.com/office/drawing/2016/5/14/chartex" xmlns:mc="http://schemas.openxmlformats.org/markup-compatibility/2006" xmlns:aink="http://schemas.microsoft.com/office/drawing/2016/ink" xmlns:am3d="http://schemas.microsoft.com/office/drawing/2017/model3d" xmlns:o="urn:schemas-microsoft-com:office:office" xmlns:oel="http://schemas.microsoft.com/office/2019/extlst" xmlns:r="http://schemas.openxmlformats.org/officeDocument/2006/relationships" xmlns:m="http://schemas.openxmlformats.org/officeDocument/2006/math" xmlns:v="urn:schemas-microsoft-com:vml" xmlns:wp14="http://schemas.microsoft.com/office/word/2010/wordprocessingDrawing" xmlns:wp="http://schemas.openxmlformats.org/drawingml/2006/wordprocessingDrawing" xmlns:w10="urn:schemas-microsoft-com:office:word" xmlns:w="http://schemas.openxmlformats.org/wordprocessingml/2006/main" xmlns:w14="http://schemas.microsoft.com/office/word/2010/wordml" xmlns:w15="http://schemas.microsoft.com/office/word/2012/wordml" xmlns:w16cex="http://schemas.microsoft.com/office/word/2018/wordml/cex" xmlns:w16cid="http://schemas.microsoft.com/office/word/2016/wordml/cid" xmlns:w16="http://schemas.microsoft.com/office/word/2018/wordml" xmlns:w16du="http://schemas.microsoft.com/office/word/2023/wordml/word16du" xmlns:w16sdtdh="http://schemas.microsoft.com/office/word/2020/wordml/sdtdatahash" xmlns:w16se="http://schemas.microsoft.com/office/word/2015/wordml/symex" xmlns:wpg="http://schemas.microsoft.com/office/word/2010/wordprocessingGroup" xmlns:wpi="http://schemas.microsoft.com/office/word/2010/wordprocessingInk" xmlns:wne="http://schemas.microsoft.com/office/word/2006/wordml" xmlns:wps="http://schemas.microsoft.com/office/word/2010/wordprocessingShape" mc:Ignorable="w14 w15 w16se w16cid w16 w16cex w16sdtdh w16du wp14">
   <w:endnote w:type="separator" w:id="-1">
     <w:p>
       <w:pPr>
@@ -211,7 +179,7 @@
 </file>
 
 <file path=word/footer1.xml><?xml version="1.0" encoding="utf-8"?>
-<w:ftr xmlns:wpc="http://schemas.microsoft.com/office/word/2010/wordprocessingCanvas" xmlns:cx="http://schemas.microsoft.com/office/drawing/2014/chartex" xmlns:cx1="http://schemas.microsoft.com/office/drawing/2015/9/8/chartex" xmlns:cx2="http://schemas.microsoft.com/office/drawing/2015/10/21/chartex" xmlns:cx3="http://schemas.microsoft.com/office/drawing/2016/5/9/chartex" xmlns:cx4="http://schemas.microsoft.com/office/drawing/2016/5/10/chartex" xmlns:cx5="http://schemas.microsoft.com/office/drawing/2016/5/11/chartex" xmlns:cx6="http://schemas.microsoft.com/office/drawing/2016/5/12/chartex" xmlns:cx7="http://schemas.microsoft.com/office/drawing/2016/5/13/chartex" xmlns:cx8="http://schemas.microsoft.com/office/drawing/2016/5/14/chartex" xmlns:mc="http://schemas.openxmlformats.org/markup-compatibility/2006" xmlns:aink="http://schemas.microsoft.com/office/drawing/2016/ink" xmlns:am3d="http://schemas.microsoft.com/office/drawing/2017/model3d" xmlns:o="urn:schemas-microsoft-com:office:office" xmlns:oel="http://schemas.microsoft.com/office/2019/extlst" xmlns:r="http://schemas.openxmlformats.org/officeDocument/2006/relationships" xmlns:m="http://schemas.openxmlformats.org/officeDocument/2006/math" xmlns:v="urn:schemas-microsoft-com:vml" xmlns:wp14="http://schemas.microsoft.com/office/word/2010/wordprocessingDrawing" xmlns:wp="http://schemas.openxmlformats.org/drawingml/2006/wordprocessingDrawing" xmlns:w10="urn:schemas-microsoft-com:office:word" xmlns:w="http://schemas.openxmlformats.org/wordprocessingml/2006/main" xmlns:w14="http://schemas.microsoft.com/office/word/2010/wordml" xmlns:w15="http://schemas.microsoft.com/office/word/2012/wordml" xmlns:w16cex="http://schemas.microsoft.com/office/word/2018/wordml/cex" xmlns:w16cid="http://schemas.microsoft.com/office/word/2016/wordml/cid" xmlns:w16="http://schemas.microsoft.com/office/word/2018/wordml" xmlns:w16sdtdh="http://schemas.microsoft.com/office/word/2020/wordml/sdtdatahash" xmlns:w16se="http://schemas.microsoft.com/office/word/2015/wordml/symex" xmlns:wpg="http://schemas.microsoft.com/office/word/2010/wordprocessingGroup" xmlns:wpi="http://schemas.microsoft.com/office/word/2010/wordprocessingInk" xmlns:wne="http://schemas.microsoft.com/office/word/2006/wordml" xmlns:wps="http://schemas.microsoft.com/office/word/2010/wordprocessingShape" mc:Ignorable="w14 w15 w16se w16cid w16 w16cex w16sdtdh wp14">
+<w:ftr xmlns:wpc="http://schemas.microsoft.com/office/word/2010/wordprocessingCanvas" xmlns:cx="http://schemas.microsoft.com/office/drawing/2014/chartex" xmlns:cx1="http://schemas.microsoft.com/office/drawing/2015/9/8/chartex" xmlns:cx2="http://schemas.microsoft.com/office/drawing/2015/10/21/chartex" xmlns:cx3="http://schemas.microsoft.com/office/drawing/2016/5/9/chartex" xmlns:cx4="http://schemas.microsoft.com/office/drawing/2016/5/10/chartex" xmlns:cx5="http://schemas.microsoft.com/office/drawing/2016/5/11/chartex" xmlns:cx6="http://schemas.microsoft.com/office/drawing/2016/5/12/chartex" xmlns:cx7="http://schemas.microsoft.com/office/drawing/2016/5/13/chartex" xmlns:cx8="http://schemas.microsoft.com/office/drawing/2016/5/14/chartex" xmlns:mc="http://schemas.openxmlformats.org/markup-compatibility/2006" xmlns:aink="http://schemas.microsoft.com/office/drawing/2016/ink" xmlns:am3d="http://schemas.microsoft.com/office/drawing/2017/model3d" xmlns:o="urn:schemas-microsoft-com:office:office" xmlns:oel="http://schemas.microsoft.com/office/2019/extlst" xmlns:r="http://schemas.openxmlformats.org/officeDocument/2006/relationships" xmlns:m="http://schemas.openxmlformats.org/officeDocument/2006/math" xmlns:v="urn:schemas-microsoft-com:vml" xmlns:wp14="http://schemas.microsoft.com/office/word/2010/wordprocessingDrawing" xmlns:wp="http://schemas.openxmlformats.org/drawingml/2006/wordprocessingDrawing" xmlns:w10="urn:schemas-microsoft-com:office:word" xmlns:w="http://schemas.openxmlformats.org/wordprocessingml/2006/main" xmlns:w14="http://schemas.microsoft.com/office/word/2010/wordml" xmlns:w15="http://schemas.microsoft.com/office/word/2012/wordml" xmlns:w16cex="http://schemas.microsoft.com/office/word/2018/wordml/cex" xmlns:w16cid="http://schemas.microsoft.com/office/word/2016/wordml/cid" xmlns:w16="http://schemas.microsoft.com/office/word/2018/wordml" xmlns:w16du="http://schemas.microsoft.com/office/word/2023/wordml/word16du" xmlns:w16sdtdh="http://schemas.microsoft.com/office/word/2020/wordml/sdtdatahash" xmlns:w16se="http://schemas.microsoft.com/office/word/2015/wordml/symex" xmlns:wpg="http://schemas.microsoft.com/office/word/2010/wordprocessingGroup" xmlns:wpi="http://schemas.microsoft.com/office/word/2010/wordprocessingInk" xmlns:wne="http://schemas.microsoft.com/office/word/2006/wordml" xmlns:wps="http://schemas.microsoft.com/office/word/2010/wordprocessingShape" mc:Ignorable="w14 w15 w16se w16cid w16 w16cex w16sdtdh w16du wp14">
   <w:p>
     <w:pPr>
       <w:pStyle w:val="Footer"/>
@@ -223,7 +191,7 @@
       <mc:AlternateContent>
         <mc:Choice Requires="wps">
           <w:drawing>
-            <wp:anchor distT="0" distB="0" distL="0" distR="0" simplePos="0" relativeHeight="4" behindDoc="1" locked="0" layoutInCell="1" allowOverlap="1" wp14:anchorId="3BD925B3">
+            <wp:anchor distT="0" distB="0" distL="0" distR="0" simplePos="0" relativeHeight="4" behindDoc="1" locked="0" layoutInCell="1" allowOverlap="1" wp14:anchorId="36885DC8">
               <wp:simplePos x="0" y="0"/>
               <wp:positionH relativeFrom="column">
                 <wp:posOffset>-16510</wp:posOffset>
@@ -276,7 +244,7 @@
         </mc:Choice>
         <mc:Fallback>
           <w:pict>
-            <v:line w14:anchorId="0464C34A" id="Straight Connector 1" o:spid="_x0000_s1026" style="position:absolute;z-index:-503316476;visibility:visible;mso-wrap-style:square;mso-wrap-distance-left:0;mso-wrap-distance-top:0;mso-wrap-distance-right:0;mso-wrap-distance-bottom:0;mso-position-horizontal:absolute;mso-position-horizontal-relative:text;mso-position-vertical:absolute;mso-position-vertical-relative:text" from="-1.3pt,-7.9pt" to="520.9pt,-7.8pt" o:gfxdata="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" strokecolor="#4a7ebb"/>
+            <v:line w14:anchorId="32E0E040" id="Straight Connector 1" o:spid="_x0000_s1026" style="position:absolute;z-index:-503316476;visibility:visible;mso-wrap-style:square;mso-wrap-distance-left:0;mso-wrap-distance-top:0;mso-wrap-distance-right:0;mso-wrap-distance-bottom:0;mso-position-horizontal:absolute;mso-position-horizontal-relative:text;mso-position-vertical:absolute;mso-position-vertical-relative:text" from="-1.3pt,-7.9pt" to="520.9pt,-7.8pt" o:gfxdata="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" strokecolor="#4a7ebb"/>
           </w:pict>
         </mc:Fallback>
       </mc:AlternateContent>
@@ -349,7 +317,7 @@
 </file>
 
 <file path=word/footnotes.xml><?xml version="1.0" encoding="utf-8"?>
-<w:footnotes xmlns:wpc="http://schemas.microsoft.com/office/word/2010/wordprocessingCanvas" xmlns:cx="http://schemas.microsoft.com/office/drawing/2014/chartex" xmlns:cx1="http://schemas.microsoft.com/office/drawing/2015/9/8/chartex" xmlns:cx2="http://schemas.microsoft.com/office/drawing/2015/10/21/chartex" xmlns:cx3="http://schemas.microsoft.com/office/drawing/2016/5/9/chartex" xmlns:cx4="http://schemas.microsoft.com/office/drawing/2016/5/10/chartex" xmlns:cx5="http://schemas.microsoft.com/office/drawing/2016/5/11/chartex" xmlns:cx6="http://schemas.microsoft.com/office/drawing/2016/5/12/chartex" xmlns:cx7="http://schemas.microsoft.com/office/drawing/2016/5/13/chartex" xmlns:cx8="http://schemas.microsoft.com/office/drawing/2016/5/14/chartex" xmlns:mc="http://schemas.openxmlformats.org/markup-compatibility/2006" xmlns:aink="http://schemas.microsoft.com/office/drawing/2016/ink" xmlns:am3d="http://schemas.microsoft.com/office/drawing/2017/model3d" xmlns:o="urn:schemas-microsoft-com:office:office" xmlns:oel="http://schemas.microsoft.com/office/2019/extlst" xmlns:r="http://schemas.openxmlformats.org/officeDocument/2006/relationships" xmlns:m="http://schemas.openxmlformats.org/officeDocument/2006/math" xmlns:v="urn:schemas-microsoft-com:vml" xmlns:wp14="http://schemas.microsoft.com/office/word/2010/wordprocessingDrawing" xmlns:wp="http://schemas.openxmlformats.org/drawingml/2006/wordprocessingDrawing" xmlns:w10="urn:schemas-microsoft-com:office:word" xmlns:w="http://schemas.openxmlformats.org/wordprocessingml/2006/main" xmlns:w14="http://schemas.microsoft.com/office/word/2010/wordml" xmlns:w15="http://schemas.microsoft.com/office/word/2012/wordml" xmlns:w16cex="http://schemas.microsoft.com/office/word/2018/wordml/cex" xmlns:w16cid="http://schemas.microsoft.com/office/word/2016/wordml/cid" xmlns:w16="http://schemas.microsoft.com/office/word/2018/wordml" xmlns:w16sdtdh="http://schemas.microsoft.com/office/word/2020/wordml/sdtdatahash" xmlns:w16se="http://schemas.microsoft.com/office/word/2015/wordml/symex" xmlns:wpg="http://schemas.microsoft.com/office/word/2010/wordprocessingGroup" xmlns:wpi="http://schemas.microsoft.com/office/word/2010/wordprocessingInk" xmlns:wne="http://schemas.microsoft.com/office/word/2006/wordml" xmlns:wps="http://schemas.microsoft.com/office/word/2010/wordprocessingShape" mc:Ignorable="w14 w15 w16se w16cid w16 w16cex w16sdtdh wp14">
+<w:footnotes xmlns:wpc="http://schemas.microsoft.com/office/word/2010/wordprocessingCanvas" xmlns:cx="http://schemas.microsoft.com/office/drawing/2014/chartex" xmlns:cx1="http://schemas.microsoft.com/office/drawing/2015/9/8/chartex" xmlns:cx2="http://schemas.microsoft.com/office/drawing/2015/10/21/chartex" xmlns:cx3="http://schemas.microsoft.com/office/drawing/2016/5/9/chartex" xmlns:cx4="http://schemas.microsoft.com/office/drawing/2016/5/10/chartex" xmlns:cx5="http://schemas.microsoft.com/office/drawing/2016/5/11/chartex" xmlns:cx6="http://schemas.microsoft.com/office/drawing/2016/5/12/chartex" xmlns:cx7="http://schemas.microsoft.com/office/drawing/2016/5/13/chartex" xmlns:cx8="http://schemas.microsoft.com/office/drawing/2016/5/14/chartex" xmlns:mc="http://schemas.openxmlformats.org/markup-compatibility/2006" xmlns:aink="http://schemas.microsoft.com/office/drawing/2016/ink" xmlns:am3d="http://schemas.microsoft.com/office/drawing/2017/model3d" xmlns:o="urn:schemas-microsoft-com:office:office" xmlns:oel="http://schemas.microsoft.com/office/2019/extlst" xmlns:r="http://schemas.openxmlformats.org/officeDocument/2006/relationships" xmlns:m="http://schemas.openxmlformats.org/officeDocument/2006/math" xmlns:v="urn:schemas-microsoft-com:vml" xmlns:wp14="http://schemas.microsoft.com/office/word/2010/wordprocessingDrawing" xmlns:wp="http://schemas.openxmlformats.org/drawingml/2006/wordprocessingDrawing" xmlns:w10="urn:schemas-microsoft-com:office:word" xmlns:w="http://schemas.openxmlformats.org/wordprocessingml/2006/main" xmlns:w14="http://schemas.microsoft.com/office/word/2010/wordml" xmlns:w15="http://schemas.microsoft.com/office/word/2012/wordml" xmlns:w16cex="http://schemas.microsoft.com/office/word/2018/wordml/cex" xmlns:w16cid="http://schemas.microsoft.com/office/word/2016/wordml/cid" xmlns:w16="http://schemas.microsoft.com/office/word/2018/wordml" xmlns:w16du="http://schemas.microsoft.com/office/word/2023/wordml/word16du" xmlns:w16sdtdh="http://schemas.microsoft.com/office/word/2020/wordml/sdtdatahash" xmlns:w16se="http://schemas.microsoft.com/office/word/2015/wordml/symex" xmlns:wpg="http://schemas.microsoft.com/office/word/2010/wordprocessingGroup" xmlns:wpi="http://schemas.microsoft.com/office/word/2010/wordprocessingInk" xmlns:wne="http://schemas.microsoft.com/office/word/2006/wordml" xmlns:wps="http://schemas.microsoft.com/office/word/2010/wordprocessingShape" mc:Ignorable="w14 w15 w16se w16cid w16 w16cex w16sdtdh w16du wp14">
   <w:footnote w:type="separator" w:id="-1">
     <w:p>
       <w:pPr>
@@ -374,7 +342,7 @@
 </file>
 
 <file path=word/header1.xml><?xml version="1.0" encoding="utf-8"?>
-<w:hdr xmlns:wpc="http://schemas.microsoft.com/office/word/2010/wordprocessingCanvas" xmlns:cx="http://schemas.microsoft.com/office/drawing/2014/chartex" xmlns:cx1="http://schemas.microsoft.com/office/drawing/2015/9/8/chartex" xmlns:cx2="http://schemas.microsoft.com/office/drawing/2015/10/21/chartex" xmlns:cx3="http://schemas.microsoft.com/office/drawing/2016/5/9/chartex" xmlns:cx4="http://schemas.microsoft.com/office/drawing/2016/5/10/chartex" xmlns:cx5="http://schemas.microsoft.com/office/drawing/2016/5/11/chartex" xmlns:cx6="http://schemas.microsoft.com/office/drawing/2016/5/12/chartex" xmlns:cx7="http://schemas.microsoft.com/office/drawing/2016/5/13/chartex" xmlns:cx8="http://schemas.microsoft.com/office/drawing/2016/5/14/chartex" xmlns:mc="http://schemas.openxmlformats.org/markup-compatibility/2006" xmlns:aink="http://schemas.microsoft.com/office/drawing/2016/ink" xmlns:am3d="http://schemas.microsoft.com/office/drawing/2017/model3d" xmlns:o="urn:schemas-microsoft-com:office:office" xmlns:oel="http://schemas.microsoft.com/office/2019/extlst" xmlns:r="http://schemas.openxmlformats.org/officeDocument/2006/relationships" xmlns:m="http://schemas.openxmlformats.org/officeDocument/2006/math" xmlns:v="urn:schemas-microsoft-com:vml" xmlns:wp14="http://schemas.microsoft.com/office/word/2010/wordprocessingDrawing" xmlns:wp="http://schemas.openxmlformats.org/drawingml/2006/wordprocessingDrawing" xmlns:w10="urn:schemas-microsoft-com:office:word" xmlns:w="http://schemas.openxmlformats.org/wordprocessingml/2006/main" xmlns:w14="http://schemas.microsoft.com/office/word/2010/wordml" xmlns:w15="http://schemas.microsoft.com/office/word/2012/wordml" xmlns:w16cex="http://schemas.microsoft.com/office/word/2018/wordml/cex" xmlns:w16cid="http://schemas.microsoft.com/office/word/2016/wordml/cid" xmlns:w16="http://schemas.microsoft.com/office/word/2018/wordml" xmlns:w16sdtdh="http://schemas.microsoft.com/office/word/2020/wordml/sdtdatahash" xmlns:w16se="http://schemas.microsoft.com/office/word/2015/wordml/symex" xmlns:wpg="http://schemas.microsoft.com/office/word/2010/wordprocessingGroup" xmlns:wpi="http://schemas.microsoft.com/office/word/2010/wordprocessingInk" xmlns:wne="http://schemas.microsoft.com/office/word/2006/wordml" xmlns:wps="http://schemas.microsoft.com/office/word/2010/wordprocessingShape" mc:Ignorable="w14 w15 w16se w16cid w16 w16cex w16sdtdh wp14">
+<w:hdr xmlns:wpc="http://schemas.microsoft.com/office/word/2010/wordprocessingCanvas" xmlns:cx="http://schemas.microsoft.com/office/drawing/2014/chartex" xmlns:cx1="http://schemas.microsoft.com/office/drawing/2015/9/8/chartex" xmlns:cx2="http://schemas.microsoft.com/office/drawing/2015/10/21/chartex" xmlns:cx3="http://schemas.microsoft.com/office/drawing/2016/5/9/chartex" xmlns:cx4="http://schemas.microsoft.com/office/drawing/2016/5/10/chartex" xmlns:cx5="http://schemas.microsoft.com/office/drawing/2016/5/11/chartex" xmlns:cx6="http://schemas.microsoft.com/office/drawing/2016/5/12/chartex" xmlns:cx7="http://schemas.microsoft.com/office/drawing/2016/5/13/chartex" xmlns:cx8="http://schemas.microsoft.com/office/drawing/2016/5/14/chartex" xmlns:mc="http://schemas.openxmlformats.org/markup-compatibility/2006" xmlns:aink="http://schemas.microsoft.com/office/drawing/2016/ink" xmlns:am3d="http://schemas.microsoft.com/office/drawing/2017/model3d" xmlns:o="urn:schemas-microsoft-com:office:office" xmlns:oel="http://schemas.microsoft.com/office/2019/extlst" xmlns:r="http://schemas.openxmlformats.org/officeDocument/2006/relationships" xmlns:m="http://schemas.openxmlformats.org/officeDocument/2006/math" xmlns:v="urn:schemas-microsoft-com:vml" xmlns:wp14="http://schemas.microsoft.com/office/word/2010/wordprocessingDrawing" xmlns:wp="http://schemas.openxmlformats.org/drawingml/2006/wordprocessingDrawing" xmlns:w10="urn:schemas-microsoft-com:office:word" xmlns:w="http://schemas.openxmlformats.org/wordprocessingml/2006/main" xmlns:w14="http://schemas.microsoft.com/office/word/2010/wordml" xmlns:w15="http://schemas.microsoft.com/office/word/2012/wordml" xmlns:w16cex="http://schemas.microsoft.com/office/word/2018/wordml/cex" xmlns:w16cid="http://schemas.microsoft.com/office/word/2016/wordml/cid" xmlns:w16="http://schemas.microsoft.com/office/word/2018/wordml" xmlns:w16du="http://schemas.microsoft.com/office/word/2023/wordml/word16du" xmlns:w16sdtdh="http://schemas.microsoft.com/office/word/2020/wordml/sdtdatahash" xmlns:w16se="http://schemas.microsoft.com/office/word/2015/wordml/symex" xmlns:wpg="http://schemas.microsoft.com/office/word/2010/wordprocessingGroup" xmlns:wpi="http://schemas.microsoft.com/office/word/2010/wordprocessingInk" xmlns:wne="http://schemas.microsoft.com/office/word/2006/wordml" xmlns:wps="http://schemas.microsoft.com/office/word/2010/wordprocessingShape" mc:Ignorable="w14 w15 w16se w16cid w16 w16cex w16sdtdh w16du wp14">
   <w:p>
     <w:pPr>
       <w:pStyle w:val="Header"/>
@@ -385,9 +353,15 @@
         <w:tab w:val="left" w:pos="7920"/>
       </w:tabs>
       <w:jc w:val="both"/>
+      <w:rPr>
+        <w:color w:val="024442"/>
+      </w:rPr>
     </w:pPr>
     <w:sdt>
       <w:sdtPr>
+        <w:rPr>
+          <w:color w:val="024442"/>
+        </w:rPr>
         <w:alias w:val="Title"/>
         <w:id w:val="-1359731585"/>
         <w:dataBinding w:prefixMappings="xmlns:ns0='http://schemas.openxmlformats.org/package/2006/metadata/core-properties' xmlns:ns1='http://purl.org/dc/elements/1.1/'" w:xpath="/ns0:coreProperties[1]/ns1:title[1]" w:storeItemID="{6C3C8BC8-F283-45AE-878A-BAB7291924A1}"/>
@@ -397,6 +371,7 @@
         <w:r>
           <w:rPr>
             <w:rFonts w:asciiTheme="majorHAnsi" w:eastAsiaTheme="majorEastAsia" w:hAnsiTheme="majorHAnsi" w:cstheme="majorBidi"/>
+            <w:color w:val="024442"/>
             <w:sz w:val="32"/>
             <w:szCs w:val="32"/>
           </w:rPr>
@@ -405,6 +380,7 @@
         <w:r>
           <w:rPr>
             <w:rFonts w:asciiTheme="majorHAnsi" w:eastAsiaTheme="majorEastAsia" w:hAnsiTheme="majorHAnsi" w:cstheme="majorBidi"/>
+            <w:color w:val="024442"/>
             <w:sz w:val="32"/>
             <w:szCs w:val="32"/>
           </w:rPr>
@@ -413,6 +389,7 @@
         <w:r>
           <w:rPr>
             <w:rFonts w:asciiTheme="majorHAnsi" w:eastAsiaTheme="majorEastAsia" w:hAnsiTheme="majorHAnsi" w:cstheme="majorBidi"/>
+            <w:color w:val="024442"/>
             <w:sz w:val="32"/>
             <w:szCs w:val="32"/>
           </w:rPr>
@@ -421,6 +398,7 @@
         <w:r>
           <w:rPr>
             <w:rFonts w:asciiTheme="majorHAnsi" w:eastAsiaTheme="majorEastAsia" w:hAnsiTheme="majorHAnsi" w:cstheme="majorBidi"/>
+            <w:color w:val="024442"/>
             <w:sz w:val="32"/>
             <w:szCs w:val="32"/>
           </w:rPr>
@@ -429,6 +407,7 @@
         <w:r>
           <w:rPr>
             <w:rFonts w:asciiTheme="majorHAnsi" w:eastAsiaTheme="majorEastAsia" w:hAnsiTheme="majorHAnsi" w:cstheme="majorBidi"/>
+            <w:color w:val="024442"/>
             <w:sz w:val="32"/>
             <w:szCs w:val="32"/>
           </w:rPr>
@@ -437,6 +416,7 @@
         <w:r>
           <w:rPr>
             <w:rFonts w:asciiTheme="majorHAnsi" w:eastAsiaTheme="majorEastAsia" w:hAnsiTheme="majorHAnsi" w:cstheme="majorBidi"/>
+            <w:color w:val="024442"/>
             <w:sz w:val="32"/>
             <w:szCs w:val="32"/>
           </w:rPr>
@@ -445,6 +425,7 @@
         <w:r>
           <w:rPr>
             <w:rFonts w:asciiTheme="majorHAnsi" w:eastAsiaTheme="majorEastAsia" w:hAnsiTheme="majorHAnsi" w:cstheme="majorBidi"/>
+            <w:color w:val="024442"/>
             <w:sz w:val="32"/>
             <w:szCs w:val="32"/>
           </w:rPr>
@@ -453,6 +434,7 @@
         <w:r>
           <w:rPr>
             <w:rFonts w:asciiTheme="majorHAnsi" w:eastAsiaTheme="majorEastAsia" w:hAnsiTheme="majorHAnsi" w:cstheme="majorBidi"/>
+            <w:color w:val="024442"/>
             <w:sz w:val="32"/>
             <w:szCs w:val="32"/>
           </w:rPr>
@@ -461,6 +443,7 @@
         <w:r>
           <w:rPr>
             <w:rFonts w:asciiTheme="majorHAnsi" w:eastAsiaTheme="majorEastAsia" w:hAnsiTheme="majorHAnsi" w:cstheme="majorBidi"/>
+            <w:color w:val="024442"/>
             <w:sz w:val="32"/>
             <w:szCs w:val="32"/>
           </w:rPr>
@@ -471,37 +454,24 @@
     <w:r>
       <w:rPr>
         <w:rFonts w:asciiTheme="majorHAnsi" w:eastAsiaTheme="majorEastAsia" w:hAnsiTheme="majorHAnsi" w:cstheme="majorBidi"/>
+        <w:color w:val="024442"/>
         <w:sz w:val="32"/>
         <w:szCs w:val="32"/>
       </w:rPr>
-      <w:t xml:space="preserve">           </w:t>
-    </w:r>
-    <w:proofErr w:type="gramStart"/>
-    <w:r>
-      <w:rPr>
-        <w:rFonts w:asciiTheme="majorHAnsi" w:eastAsiaTheme="majorEastAsia" w:hAnsiTheme="majorHAnsi" w:cstheme="majorBidi"/>
-        <w:sz w:val="32"/>
-        <w:szCs w:val="32"/>
-      </w:rPr>
-      <w:t xml:space="preserve">   </w:t>
+      <w:t xml:space="preserve">              </w:t>
     </w:r>
     <w:r>
       <w:rPr>
         <w:rFonts w:asciiTheme="majorHAnsi" w:eastAsiaTheme="majorEastAsia" w:hAnsiTheme="majorHAnsi" w:cstheme="majorBidi"/>
-      </w:rPr>
-      <w:t>[</w:t>
-    </w:r>
-    <w:proofErr w:type="gramEnd"/>
-    <w:r>
-      <w:rPr>
-        <w:rFonts w:asciiTheme="majorHAnsi" w:eastAsiaTheme="majorEastAsia" w:hAnsiTheme="majorHAnsi" w:cstheme="majorBidi"/>
-      </w:rPr>
-      <w:t>{{</w:t>
+        <w:color w:val="024442"/>
+      </w:rPr>
+      <w:t>[{{</w:t>
     </w:r>
     <w:proofErr w:type="spellStart"/>
     <w:r>
       <w:rPr>
         <w:rFonts w:asciiTheme="majorHAnsi" w:eastAsiaTheme="majorEastAsia" w:hAnsiTheme="majorHAnsi" w:cstheme="majorBidi"/>
+        <w:color w:val="024442"/>
       </w:rPr>
       <w:t>as_of_date</w:t>
     </w:r>
@@ -509,6 +479,7 @@
     <w:r>
       <w:rPr>
         <w:rFonts w:asciiTheme="majorHAnsi" w:eastAsiaTheme="majorEastAsia" w:hAnsiTheme="majorHAnsi" w:cstheme="majorBidi"/>
+        <w:color w:val="024442"/>
       </w:rPr>
       <w:t>}}]</w:t>
     </w:r>
@@ -522,7 +493,7 @@
 </file>
 
 <file path=word/styles.xml><?xml version="1.0" encoding="utf-8"?>
-<w:styles xmlns:mc="http://schemas.openxmlformats.org/markup-compatibility/2006" xmlns:r="http://schemas.openxmlformats.org/officeDocument/2006/relationships" xmlns:w="http://schemas.openxmlformats.org/wordprocessingml/2006/main" xmlns:w14="http://schemas.microsoft.com/office/word/2010/wordml" xmlns:w15="http://schemas.microsoft.com/office/word/2012/wordml" xmlns:w16cex="http://schemas.microsoft.com/office/word/2018/wordml/cex" xmlns:w16cid="http://schemas.microsoft.com/office/word/2016/wordml/cid" xmlns:w16="http://schemas.microsoft.com/office/word/2018/wordml" xmlns:w16sdtdh="http://schemas.microsoft.com/office/word/2020/wordml/sdtdatahash" xmlns:w16se="http://schemas.microsoft.com/office/word/2015/wordml/symex" mc:Ignorable="w14 w15 w16se w16cid w16 w16cex w16sdtdh">
+<w:styles xmlns:mc="http://schemas.openxmlformats.org/markup-compatibility/2006" xmlns:r="http://schemas.openxmlformats.org/officeDocument/2006/relationships" xmlns:w="http://schemas.openxmlformats.org/wordprocessingml/2006/main" xmlns:w14="http://schemas.microsoft.com/office/word/2010/wordml" xmlns:w15="http://schemas.microsoft.com/office/word/2012/wordml" xmlns:w16cex="http://schemas.microsoft.com/office/word/2018/wordml/cex" xmlns:w16cid="http://schemas.microsoft.com/office/word/2016/wordml/cid" xmlns:w16="http://schemas.microsoft.com/office/word/2018/wordml" xmlns:w16du="http://schemas.microsoft.com/office/word/2023/wordml/word16du" xmlns:w16sdtdh="http://schemas.microsoft.com/office/word/2020/wordml/sdtdatahash" xmlns:w16se="http://schemas.microsoft.com/office/word/2015/wordml/symex" mc:Ignorable="w14 w15 w16se w16cid w16 w16cex w16sdtdh w16du">
   <w:docDefaults>
     <w:rPrDefault>
       <w:rPr>

</xml_diff>